<commit_message>
added hover effect to footer,added missing all event button
started documenting to do list in check list doc
</commit_message>
<xml_diff>
--- a/project docs/Checklist.docx
+++ b/project docs/Checklist.docx
@@ -10,9 +10,7 @@
         <w:contextualSpacing w:val="0"/>
       </w:pPr>
       <w:bookmarkStart w:id="0" w:name="h.v2nv926ocl1m" w:colFirst="0" w:colLast="0"/>
-      <w:bookmarkStart w:id="1" w:name="_GoBack"/>
       <w:bookmarkEnd w:id="0"/>
-      <w:bookmarkEnd w:id="1"/>
       <w:r>
         <w:t>Comverse Checklist</w:t>
       </w:r>
@@ -22,8 +20,8 @@
         <w:pStyle w:val="Heading2"/>
         <w:contextualSpacing w:val="0"/>
       </w:pPr>
-      <w:bookmarkStart w:id="2" w:name="h.pvm5xj7x2wsb" w:colFirst="0" w:colLast="0"/>
-      <w:bookmarkEnd w:id="2"/>
+      <w:bookmarkStart w:id="1" w:name="h.pvm5xj7x2wsb" w:colFirst="0" w:colLast="0"/>
+      <w:bookmarkEnd w:id="1"/>
       <w:proofErr w:type="spellStart"/>
       <w:r>
         <w:t>GitHub</w:t>
@@ -102,8 +100,8 @@
         <w:pStyle w:val="Heading2"/>
         <w:contextualSpacing w:val="0"/>
       </w:pPr>
-      <w:bookmarkStart w:id="3" w:name="h.2z75dfq9mt5a" w:colFirst="0" w:colLast="0"/>
-      <w:bookmarkEnd w:id="3"/>
+      <w:bookmarkStart w:id="2" w:name="h.2z75dfq9mt5a" w:colFirst="0" w:colLast="0"/>
+      <w:bookmarkEnd w:id="2"/>
       <w:r>
         <w:t>Files</w:t>
       </w:r>
@@ -212,8 +210,8 @@
         <w:pStyle w:val="Heading2"/>
         <w:contextualSpacing w:val="0"/>
       </w:pPr>
-      <w:bookmarkStart w:id="4" w:name="h.wdatje64o9ue" w:colFirst="0" w:colLast="0"/>
-      <w:bookmarkEnd w:id="4"/>
+      <w:bookmarkStart w:id="3" w:name="h.wdatje64o9ue" w:colFirst="0" w:colLast="0"/>
+      <w:bookmarkEnd w:id="3"/>
       <w:r>
         <w:t>Homepage</w:t>
       </w:r>
@@ -884,8 +882,16 @@
         </w:numPr>
         <w:ind w:hanging="360"/>
         <w:contextualSpacing/>
-      </w:pPr>
-      <w:r>
+        <w:rPr>
+          <w:highlight w:val="yellow"/>
+        </w:rPr>
+      </w:pPr>
+      <w:bookmarkStart w:id="4" w:name="_GoBack"/>
+      <w:bookmarkEnd w:id="4"/>
+      <w:r>
+        <w:rPr>
+          <w:highlight w:val="yellow"/>
+        </w:rPr>
         <w:t>Links should be underlined on hover</w:t>
       </w:r>
     </w:p>
@@ -938,7 +944,18 @@
         <w:contextualSpacing/>
       </w:pPr>
       <w:r>
-        <w:t>Input text should be vertically centered (including the caret)</w:t>
+        <w:t xml:space="preserve">Input text </w:t>
+      </w:r>
+      <w:proofErr w:type="spellStart"/>
+      <w:r>
+        <w:t>sh</w:t>
+      </w:r>
+      <w:r>
+        <w:t>uld</w:t>
+      </w:r>
+      <w:proofErr w:type="spellEnd"/>
+      <w:r>
+        <w:t xml:space="preserve"> be vertically centered (including the caret)</w:t>
       </w:r>
     </w:p>
     <w:p>
@@ -1030,6 +1047,161 @@
       </w:pPr>
       <w:r>
         <w:t>Do not hotlink images, copy to the repository</w:t>
+      </w:r>
+    </w:p>
+    <w:p>
+      <w:pPr>
+        <w:numPr>
+          <w:ilvl w:val="1"/>
+          <w:numId w:val="2"/>
+        </w:numPr>
+        <w:ind w:hanging="360"/>
+        <w:contextualSpacing/>
+      </w:pPr>
+      <w:r>
+        <w:t xml:space="preserve">Change </w:t>
+      </w:r>
+      <w:proofErr w:type="spellStart"/>
+      <w:r>
+        <w:t>btn</w:t>
+      </w:r>
+      <w:proofErr w:type="spellEnd"/>
+      <w:r>
+        <w:t xml:space="preserve"> blue ,arrow pic to </w:t>
+      </w:r>
+      <w:proofErr w:type="spellStart"/>
+      <w:r>
+        <w:t>backgrouod</w:t>
+      </w:r>
+      <w:proofErr w:type="spellEnd"/>
+      <w:r>
+        <w:t xml:space="preserve"> (part of the </w:t>
+      </w:r>
+      <w:proofErr w:type="spellStart"/>
+      <w:r>
+        <w:t>desing</w:t>
+      </w:r>
+      <w:proofErr w:type="spellEnd"/>
+      <w:r>
+        <w:t xml:space="preserve"> not content)</w:t>
+      </w:r>
+    </w:p>
+    <w:p>
+      <w:pPr>
+        <w:numPr>
+          <w:ilvl w:val="1"/>
+          <w:numId w:val="2"/>
+        </w:numPr>
+        <w:ind w:hanging="360"/>
+        <w:contextualSpacing/>
+      </w:pPr>
+      <w:r>
+        <w:t xml:space="preserve">Change </w:t>
+      </w:r>
+      <w:proofErr w:type="spellStart"/>
+      <w:r>
+        <w:t>btn</w:t>
+      </w:r>
+      <w:proofErr w:type="spellEnd"/>
+      <w:r>
+        <w:t xml:space="preserve"> blue ,arrow float right</w:t>
+      </w:r>
+    </w:p>
+    <w:p>
+      <w:pPr>
+        <w:numPr>
+          <w:ilvl w:val="1"/>
+          <w:numId w:val="2"/>
+        </w:numPr>
+        <w:ind w:hanging="360"/>
+        <w:contextualSpacing/>
+      </w:pPr>
+      <w:r>
+        <w:t xml:space="preserve">Change event </w:t>
+      </w:r>
+      <w:proofErr w:type="spellStart"/>
+      <w:r>
+        <w:t>backgoruns</w:t>
+      </w:r>
+      <w:proofErr w:type="spellEnd"/>
+      <w:r>
+        <w:t xml:space="preserve"> color (not right gray)</w:t>
+      </w:r>
+    </w:p>
+    <w:p>
+      <w:pPr>
+        <w:numPr>
+          <w:ilvl w:val="1"/>
+          <w:numId w:val="2"/>
+        </w:numPr>
+        <w:ind w:hanging="360"/>
+        <w:contextualSpacing/>
+      </w:pPr>
+      <w:r>
+        <w:t xml:space="preserve">Consider </w:t>
+      </w:r>
+      <w:proofErr w:type="spellStart"/>
+      <w:r>
+        <w:t>chaning</w:t>
+      </w:r>
+      <w:proofErr w:type="spellEnd"/>
+      <w:r>
+        <w:t xml:space="preserve"> event to support overflow</w:t>
+      </w:r>
+    </w:p>
+    <w:p>
+      <w:pPr>
+        <w:numPr>
+          <w:ilvl w:val="1"/>
+          <w:numId w:val="2"/>
+        </w:numPr>
+        <w:ind w:hanging="360"/>
+        <w:contextualSpacing/>
+      </w:pPr>
+      <w:r>
+        <w:t>Chang success stories colors and borders</w:t>
+      </w:r>
+    </w:p>
+    <w:p>
+      <w:pPr>
+        <w:numPr>
+          <w:ilvl w:val="1"/>
+          <w:numId w:val="2"/>
+        </w:numPr>
+        <w:ind w:hanging="360"/>
+        <w:contextualSpacing/>
+      </w:pPr>
+      <w:r>
+        <w:t>Add animation to success stories</w:t>
+      </w:r>
+    </w:p>
+    <w:p>
+      <w:pPr>
+        <w:numPr>
+          <w:ilvl w:val="1"/>
+          <w:numId w:val="2"/>
+        </w:numPr>
+        <w:ind w:hanging="360"/>
+        <w:contextualSpacing/>
+      </w:pPr>
+      <w:r>
+        <w:t xml:space="preserve">Consider all news and all event button or class, and consider creating a more </w:t>
+      </w:r>
+      <w:proofErr w:type="spellStart"/>
+      <w:r>
+        <w:t>unifed</w:t>
+      </w:r>
+      <w:proofErr w:type="spellEnd"/>
+      <w:r>
+        <w:t xml:space="preserve"> event </w:t>
+      </w:r>
+      <w:proofErr w:type="spellStart"/>
+      <w:r>
+        <w:t>elemnt</w:t>
+      </w:r>
+      <w:proofErr w:type="spellEnd"/>
+      <w:r>
+        <w:t>, with a constant button</w:t>
       </w:r>
     </w:p>
     <w:p>
@@ -2657,6 +2829,17 @@
       <w:szCs w:val="26"/>
     </w:rPr>
   </w:style>
+  <w:style w:type="paragraph" w:styleId="ListParagraph">
+    <w:name w:val="List Paragraph"/>
+    <w:basedOn w:val="Normal"/>
+    <w:uiPriority w:val="34"/>
+    <w:qFormat/>
+    <w:rsid w:val="0027254B"/>
+    <w:pPr>
+      <w:ind w:left="720"/>
+      <w:contextualSpacing/>
+    </w:pPr>
+  </w:style>
 </w:styles>
 </file>
 

</xml_diff>

<commit_message>
fixed a lot of things
-added responsive
-removed unused css class (via firefox add-on)
-fixed most problems in html validator
-renamed some classes
-changes style when approprate

-to do
-fix last validator errors
-remove all unused files in directories
-add comments
-preper an offical relelase
</commit_message>
<xml_diff>
--- a/project docs/Checklist.docx
+++ b/project docs/Checklist.docx
@@ -215,6 +215,8 @@
       <w:r>
         <w:t>Homepage</w:t>
       </w:r>
+      <w:bookmarkStart w:id="4" w:name="_GoBack"/>
+      <w:bookmarkEnd w:id="4"/>
     </w:p>
     <w:p>
       <w:pPr>
@@ -830,8 +832,14 @@
         </w:numPr>
         <w:ind w:hanging="360"/>
         <w:contextualSpacing/>
-      </w:pPr>
-      <w:r>
+        <w:rPr>
+          <w:highlight w:val="yellow"/>
+        </w:rPr>
+      </w:pPr>
+      <w:r>
+        <w:rPr>
+          <w:highlight w:val="yellow"/>
+        </w:rPr>
         <w:t>Should be a clickable "scroll to top" button on the bottom left of the section</w:t>
       </w:r>
     </w:p>
@@ -869,8 +877,14 @@
         </w:numPr>
         <w:ind w:hanging="360"/>
         <w:contextualSpacing/>
-      </w:pPr>
-      <w:r>
+        <w:rPr>
+          <w:highlight w:val="yellow"/>
+        </w:rPr>
+      </w:pPr>
+      <w:r>
+        <w:rPr>
+          <w:highlight w:val="yellow"/>
+        </w:rPr>
         <w:t>Copyright line should have a border between items</w:t>
       </w:r>
     </w:p>
@@ -886,8 +900,6 @@
           <w:highlight w:val="yellow"/>
         </w:rPr>
       </w:pPr>
-      <w:bookmarkStart w:id="4" w:name="_GoBack"/>
-      <w:bookmarkEnd w:id="4"/>
       <w:r>
         <w:rPr>
           <w:highlight w:val="yellow"/>
@@ -903,8 +915,14 @@
         </w:numPr>
         <w:ind w:hanging="360"/>
         <w:contextualSpacing/>
-      </w:pPr>
-      <w:r>
+        <w:rPr>
+          <w:highlight w:val="yellow"/>
+        </w:rPr>
+      </w:pPr>
+      <w:r>
+        <w:rPr>
+          <w:highlight w:val="yellow"/>
+        </w:rPr>
         <w:t>Latest blog post/press release</w:t>
       </w:r>
     </w:p>
@@ -916,8 +934,14 @@
         </w:numPr>
         <w:ind w:hanging="360"/>
         <w:contextualSpacing/>
-      </w:pPr>
-      <w:r>
+        <w:rPr>
+          <w:highlight w:val="yellow"/>
+        </w:rPr>
+      </w:pPr>
+      <w:r>
+        <w:rPr>
+          <w:highlight w:val="yellow"/>
+        </w:rPr>
         <w:t>Should have the same markup as an event box, modifier class for the styling</w:t>
       </w:r>
     </w:p>
@@ -942,19 +966,34 @@
         </w:numPr>
         <w:ind w:hanging="360"/>
         <w:contextualSpacing/>
-      </w:pPr>
-      <w:r>
+        <w:rPr>
+          <w:highlight w:val="yellow"/>
+        </w:rPr>
+      </w:pPr>
+      <w:r>
+        <w:rPr>
+          <w:highlight w:val="yellow"/>
+        </w:rPr>
         <w:t xml:space="preserve">Input text </w:t>
       </w:r>
       <w:proofErr w:type="spellStart"/>
       <w:r>
+        <w:rPr>
+          <w:highlight w:val="yellow"/>
+        </w:rPr>
         <w:t>sh</w:t>
       </w:r>
       <w:r>
+        <w:rPr>
+          <w:highlight w:val="yellow"/>
+        </w:rPr>
         <w:t>uld</w:t>
       </w:r>
       <w:proofErr w:type="spellEnd"/>
       <w:r>
+        <w:rPr>
+          <w:highlight w:val="yellow"/>
+        </w:rPr>
         <w:t xml:space="preserve"> be vertically centered (including the caret)</w:t>
       </w:r>
     </w:p>
@@ -966,8 +1005,14 @@
         </w:numPr>
         <w:ind w:hanging="360"/>
         <w:contextualSpacing/>
-      </w:pPr>
-      <w:r>
+        <w:rPr>
+          <w:highlight w:val="yellow"/>
+        </w:rPr>
+      </w:pPr>
+      <w:r>
+        <w:rPr>
+          <w:highlight w:val="yellow"/>
+        </w:rPr>
         <w:t>Text should not overflow the Sign Up button</w:t>
       </w:r>
     </w:p>
@@ -992,8 +1037,14 @@
         </w:numPr>
         <w:ind w:hanging="360"/>
         <w:contextualSpacing/>
-      </w:pPr>
-      <w:r>
+        <w:rPr>
+          <w:highlight w:val="yellow"/>
+        </w:rPr>
+      </w:pPr>
+      <w:r>
+        <w:rPr>
+          <w:highlight w:val="yellow"/>
+        </w:rPr>
         <w:t>Should be clickable with a hover state</w:t>
       </w:r>
     </w:p>
@@ -1031,8 +1082,14 @@
         </w:numPr>
         <w:ind w:hanging="360"/>
         <w:contextualSpacing/>
-      </w:pPr>
-      <w:r>
+        <w:rPr>
+          <w:highlight w:val="yellow"/>
+        </w:rPr>
+      </w:pPr>
+      <w:r>
+        <w:rPr>
+          <w:highlight w:val="yellow"/>
+        </w:rPr>
         <w:t>Content wrapper width should be 940px</w:t>
       </w:r>
     </w:p>
@@ -1044,8 +1101,14 @@
         </w:numPr>
         <w:ind w:hanging="360"/>
         <w:contextualSpacing/>
-      </w:pPr>
-      <w:r>
+        <w:rPr>
+          <w:highlight w:val="yellow"/>
+        </w:rPr>
+      </w:pPr>
+      <w:r>
+        <w:rPr>
+          <w:highlight w:val="yellow"/>
+        </w:rPr>
         <w:t>Do not hotlink images, copy to the repository</w:t>
       </w:r>
     </w:p>
@@ -1057,32 +1120,56 @@
         </w:numPr>
         <w:ind w:hanging="360"/>
         <w:contextualSpacing/>
-      </w:pPr>
-      <w:r>
+        <w:rPr>
+          <w:highlight w:val="yellow"/>
+        </w:rPr>
+      </w:pPr>
+      <w:r>
+        <w:rPr>
+          <w:highlight w:val="yellow"/>
+        </w:rPr>
         <w:t xml:space="preserve">Change </w:t>
       </w:r>
       <w:proofErr w:type="spellStart"/>
       <w:r>
+        <w:rPr>
+          <w:highlight w:val="yellow"/>
+        </w:rPr>
         <w:t>btn</w:t>
       </w:r>
       <w:proofErr w:type="spellEnd"/>
       <w:r>
+        <w:rPr>
+          <w:highlight w:val="yellow"/>
+        </w:rPr>
         <w:t xml:space="preserve"> blue ,arrow pic to </w:t>
       </w:r>
       <w:proofErr w:type="spellStart"/>
       <w:r>
+        <w:rPr>
+          <w:highlight w:val="yellow"/>
+        </w:rPr>
         <w:t>backgrouod</w:t>
       </w:r>
       <w:proofErr w:type="spellEnd"/>
       <w:r>
+        <w:rPr>
+          <w:highlight w:val="yellow"/>
+        </w:rPr>
         <w:t xml:space="preserve"> (part of the </w:t>
       </w:r>
       <w:proofErr w:type="spellStart"/>
       <w:r>
+        <w:rPr>
+          <w:highlight w:val="yellow"/>
+        </w:rPr>
         <w:t>desing</w:t>
       </w:r>
       <w:proofErr w:type="spellEnd"/>
       <w:r>
+        <w:rPr>
+          <w:highlight w:val="yellow"/>
+        </w:rPr>
         <w:t xml:space="preserve"> not content)</w:t>
       </w:r>
     </w:p>
@@ -1094,16 +1181,28 @@
         </w:numPr>
         <w:ind w:hanging="360"/>
         <w:contextualSpacing/>
-      </w:pPr>
-      <w:r>
+        <w:rPr>
+          <w:highlight w:val="yellow"/>
+        </w:rPr>
+      </w:pPr>
+      <w:r>
+        <w:rPr>
+          <w:highlight w:val="yellow"/>
+        </w:rPr>
         <w:t xml:space="preserve">Change </w:t>
       </w:r>
       <w:proofErr w:type="spellStart"/>
       <w:r>
+        <w:rPr>
+          <w:highlight w:val="yellow"/>
+        </w:rPr>
         <w:t>btn</w:t>
       </w:r>
       <w:proofErr w:type="spellEnd"/>
       <w:r>
+        <w:rPr>
+          <w:highlight w:val="yellow"/>
+        </w:rPr>
         <w:t xml:space="preserve"> blue ,arrow float right</w:t>
       </w:r>
     </w:p>
@@ -1115,16 +1214,28 @@
         </w:numPr>
         <w:ind w:hanging="360"/>
         <w:contextualSpacing/>
-      </w:pPr>
-      <w:r>
+        <w:rPr>
+          <w:highlight w:val="yellow"/>
+        </w:rPr>
+      </w:pPr>
+      <w:r>
+        <w:rPr>
+          <w:highlight w:val="yellow"/>
+        </w:rPr>
         <w:t xml:space="preserve">Change event </w:t>
       </w:r>
       <w:proofErr w:type="spellStart"/>
       <w:r>
+        <w:rPr>
+          <w:highlight w:val="yellow"/>
+        </w:rPr>
         <w:t>backgoruns</w:t>
       </w:r>
       <w:proofErr w:type="spellEnd"/>
       <w:r>
+        <w:rPr>
+          <w:highlight w:val="yellow"/>
+        </w:rPr>
         <w:t xml:space="preserve"> color (not right gray)</w:t>
       </w:r>
     </w:p>
@@ -1157,8 +1268,14 @@
         </w:numPr>
         <w:ind w:hanging="360"/>
         <w:contextualSpacing/>
-      </w:pPr>
-      <w:r>
+        <w:rPr>
+          <w:highlight w:val="yellow"/>
+        </w:rPr>
+      </w:pPr>
+      <w:r>
+        <w:rPr>
+          <w:highlight w:val="yellow"/>
+        </w:rPr>
         <w:t>Chang success stories colors and borders</w:t>
       </w:r>
     </w:p>
@@ -1170,8 +1287,14 @@
         </w:numPr>
         <w:ind w:hanging="360"/>
         <w:contextualSpacing/>
-      </w:pPr>
-      <w:r>
+        <w:rPr>
+          <w:highlight w:val="yellow"/>
+        </w:rPr>
+      </w:pPr>
+      <w:r>
+        <w:rPr>
+          <w:highlight w:val="yellow"/>
+        </w:rPr>
         <w:t>Add animation to success stories</w:t>
       </w:r>
     </w:p>
@@ -1183,24 +1306,42 @@
         </w:numPr>
         <w:ind w:hanging="360"/>
         <w:contextualSpacing/>
-      </w:pPr>
-      <w:r>
+        <w:rPr>
+          <w:highlight w:val="yellow"/>
+        </w:rPr>
+      </w:pPr>
+      <w:r>
+        <w:rPr>
+          <w:highlight w:val="yellow"/>
+        </w:rPr>
         <w:t xml:space="preserve">Consider all news and all event button or class, and consider creating a more </w:t>
       </w:r>
       <w:proofErr w:type="spellStart"/>
       <w:r>
+        <w:rPr>
+          <w:highlight w:val="yellow"/>
+        </w:rPr>
         <w:t>unifed</w:t>
       </w:r>
       <w:proofErr w:type="spellEnd"/>
       <w:r>
+        <w:rPr>
+          <w:highlight w:val="yellow"/>
+        </w:rPr>
         <w:t xml:space="preserve"> event </w:t>
       </w:r>
       <w:proofErr w:type="spellStart"/>
       <w:r>
+        <w:rPr>
+          <w:highlight w:val="yellow"/>
+        </w:rPr>
         <w:t>elemnt</w:t>
       </w:r>
       <w:proofErr w:type="spellEnd"/>
       <w:r>
+        <w:rPr>
+          <w:highlight w:val="yellow"/>
+        </w:rPr>
         <w:t>, with a constant button</w:t>
       </w:r>
     </w:p>

</xml_diff>